<commit_message>
sent to all coauthors before resubmission
</commit_message>
<xml_diff>
--- a/varia/NEE/Response_to_reviewers.docx
+++ b/varia/NEE/Response_to_reviewers.docx
@@ -435,8 +435,30 @@
           <w:sz w:val="24"/>
           <w:szCs w:val="24"/>
         </w:rPr>
-        <w:t xml:space="preserve">Establishing functional baselines for global coral reefs is a critical challenge for future studies. Until then, our results suggest that coral reef fish functions can be managed by enhancing standing stock biomass, protecting local key species and vulnerable constituents of the community (e.g. large carnivores), and promoting regional biodiversity.” </w:t>
-      </w:r>
+        <w:t>Establishing functional baselines for global coral reefs is a critical challenge for future studies. Until then, our results suggest that coral reef fish functions can be managed by enhancing standing stock biomass, protecting local key species and vulnerable constituents of the community (e.g. large carnivores), and promoting regional biodiversity.” (line 143 - 147)</w:t>
+      </w:r>
+    </w:p>
+    <w:p>
+      <w:pPr>
+        <w:pStyle w:val="TextBody"/>
+        <w:rPr>
+          <w:rFonts w:ascii="Liberation Serif" w:hAnsi="Liberation Serif"/>
+          <w:color w:val="000000"/>
+        </w:rPr>
+      </w:pPr>
+      <w:r>
+        <w:rPr>
+          <w:rFonts w:ascii="Liberation Serif" w:hAnsi="Liberation Serif"/>
+          <w:color w:val="000000"/>
+        </w:rPr>
+        <w:t>Figure 3: I am a bit confused on how to interpret the x axis. Negative coefficients indicate higher contribution to function while positive indicate higher contribution to biomass? So, Lethrinids contribute highly to biomass but not piscivory? Please try to make this clearer for the reader.</w:t>
+      </w:r>
+    </w:p>
+    <w:p>
+      <w:pPr>
+        <w:pStyle w:val="TextBody"/>
+        <w:rPr/>
+      </w:pPr>
       <w:r>
         <w:rPr>
           <w:rFonts w:ascii="Liberation Serif" w:hAnsi="Liberation Serif"/>
@@ -446,62 +468,29 @@
           <w:sz w:val="24"/>
           <w:szCs w:val="24"/>
         </w:rPr>
-        <w:t>(line 143 - 147)</w:t>
-      </w:r>
-    </w:p>
-    <w:p>
-      <w:pPr>
-        <w:pStyle w:val="TextBody"/>
-        <w:rPr>
-          <w:rFonts w:ascii="Liberation Serif" w:hAnsi="Liberation Serif"/>
-          <w:color w:val="000000"/>
-        </w:rPr>
-      </w:pPr>
-      <w:r>
-        <w:rPr>
-          <w:rFonts w:ascii="Liberation Serif" w:hAnsi="Liberation Serif"/>
-          <w:color w:val="000000"/>
-        </w:rPr>
-        <w:t>Figure 3: I am a bit confused on how to interpret the x axis. Negative coefficients indicate higher contribution to function while positive indicate higher contribution to biomass? So, Lethrinids contribute highly to biomass but not piscivory? Please try to make this clearer for the reader.</w:t>
-      </w:r>
-    </w:p>
-    <w:p>
-      <w:pPr>
-        <w:pStyle w:val="TextBody"/>
-        <w:rPr/>
-      </w:pPr>
-      <w:r>
-        <w:rPr>
-          <w:rFonts w:ascii="Liberation Serif" w:hAnsi="Liberation Serif"/>
+        <w:t xml:space="preserve">The x-axis was showing the difference between the contribution to function and the contribution to biomass. This means that higher values indicate that a certain family tends to contribute more than a certain function compared to its biomass.  </w:t>
+      </w:r>
+      <w:r>
+        <w:rPr>
+          <w:rFonts w:ascii="Liberation Serif" w:hAnsi="Liberation Serif"/>
+          <w:b w:val="false"/>
           <w:i/>
           <w:iCs/>
           <w:color w:val="2A6099"/>
           <w:sz w:val="24"/>
           <w:szCs w:val="24"/>
         </w:rPr>
-        <w:t xml:space="preserve">The x-axis was showing the difference between the contribution to function and the contribution to biomass. This means that higher values indicate that a certain family tends to contribute more than a certain function compared to its biomass.  </w:t>
-      </w:r>
-      <w:r>
-        <w:rPr>
-          <w:rFonts w:ascii="Liberation Serif" w:hAnsi="Liberation Serif"/>
-          <w:b w:val="false"/>
+        <w:t>Given that the family-</w:t>
+      </w:r>
+      <w:r>
+        <w:rPr>
+          <w:rFonts w:ascii="Liberation Serif" w:hAnsi="Liberation Serif"/>
           <w:i/>
           <w:iCs/>
           <w:color w:val="2A6099"/>
           <w:sz w:val="24"/>
           <w:szCs w:val="24"/>
         </w:rPr>
-        <w:t>Given that the family-</w:t>
-      </w:r>
-      <w:r>
-        <w:rPr>
-          <w:rFonts w:ascii="Liberation Serif" w:hAnsi="Liberation Serif"/>
-          <w:i/>
-          <w:iCs/>
-          <w:color w:val="2A6099"/>
-          <w:sz w:val="24"/>
-          <w:szCs w:val="24"/>
-        </w:rPr>
         <w:t xml:space="preserve">specific analyses caused some confusion, we have removed it from this paper. </w:t>
       </w:r>
     </w:p>
@@ -711,34 +700,7 @@
           <w:iCs/>
           <w:color w:val="2A6099"/>
         </w:rPr>
-        <w:t xml:space="preserve">Thanks for these comments - we agree with the reviewer. Thus, we now estimate correlation coefficients using multivariate mixed-effects models that include random effects for localities and sites. This enables us to estimate correlations on the site, locality, and residual level, as is now shown in Figure 2 </w:t>
-      </w:r>
-      <w:r>
-        <w:rPr>
-          <w:rFonts w:ascii="Liberation Serif" w:hAnsi="Liberation Serif"/>
-          <w:i/>
-          <w:iCs/>
-          <w:color w:val="2A6099"/>
-        </w:rPr>
-        <w:t xml:space="preserve">and Supplemental figure </w:t>
-      </w:r>
-      <w:r>
-        <w:rPr>
-          <w:rFonts w:ascii="Liberation Serif" w:hAnsi="Liberation Serif"/>
-          <w:i/>
-          <w:iCs/>
-          <w:color w:val="2A6099"/>
-        </w:rPr>
-        <w:t>1</w:t>
-      </w:r>
-      <w:r>
-        <w:rPr>
-          <w:rFonts w:ascii="Liberation Serif" w:hAnsi="Liberation Serif"/>
-          <w:i/>
-          <w:iCs/>
-          <w:color w:val="2A6099"/>
-        </w:rPr>
-        <w:t xml:space="preserve">. </w:t>
+        <w:t xml:space="preserve">Thanks for these comments - we agree with the reviewer. Thus, we now estimate correlation coefficients using multivariate mixed-effects models that include random effects for localities and sites. This enables us to estimate correlations on the site, locality, and residual level, as is now shown in Figure 2 and Supplemental figure 1. </w:t>
       </w:r>
     </w:p>
     <w:p>
@@ -775,16 +737,7 @@
           <w:iCs/>
           <w:color w:val="2A6099"/>
         </w:rPr>
-        <w:t>Yes, t</w:t>
-      </w:r>
-      <w:r>
-        <w:rPr>
-          <w:rFonts w:ascii="Liberation Serif" w:hAnsi="Liberation Serif"/>
-          <w:i/>
-          <w:iCs/>
-          <w:color w:val="2A6099"/>
-        </w:rPr>
-        <w:t xml:space="preserve">his is now clarified. </w:t>
+        <w:t xml:space="preserve">Yes, this is now clarified. </w:t>
       </w:r>
     </w:p>
     <w:p>
@@ -858,16 +811,7 @@
           <w:iCs/>
           <w:color w:val="2A6099"/>
         </w:rPr>
-        <w:t xml:space="preserve">Functions were log-transformed to ensure a normal distribution of residual errors and to incorporate the allometric relationship with biomass of most functions in accordance with metabolic theory. We now state this in the methods. </w:t>
-      </w:r>
-      <w:r>
-        <w:rPr>
-          <w:rFonts w:ascii="Liberation Serif" w:hAnsi="Liberation Serif"/>
-          <w:i/>
-          <w:iCs/>
-          <w:color w:val="2A6099"/>
-        </w:rPr>
-        <w:t>(line 222 - 224)</w:t>
+        <w:t>Functions were log-transformed to ensure a normal distribution of residual errors and to incorporate the allometric relationship with biomass of most functions in accordance with metabolic theory. We now state this in the methods. (line 222 - 224)</w:t>
       </w:r>
     </w:p>
     <w:p>
@@ -941,25 +885,7 @@
           <w:iCs/>
           <w:color w:val="2A6099"/>
         </w:rPr>
-        <w:t>We now specify priors and our assessment of model quality. Specifically, we checked the Rhat, trace plots, and posterior prediction plots.</w:t>
-      </w:r>
-      <w:r>
-        <w:rPr>
-          <w:rFonts w:ascii="Liberation Serif" w:hAnsi="Liberation Serif"/>
-          <w:i/>
-          <w:iCs/>
-          <w:color w:val="2A6099"/>
-        </w:rPr>
-        <w:t xml:space="preserve"> </w:t>
-      </w:r>
-      <w:r>
-        <w:rPr>
-          <w:rFonts w:ascii="Liberation Serif" w:hAnsi="Liberation Serif"/>
-          <w:i/>
-          <w:iCs/>
-          <w:color w:val="2A6099"/>
-        </w:rPr>
-        <w:t>(line 269-274)</w:t>
+        <w:t>We now specify priors and our assessment of model quality. Specifically, we checked the Rhat, trace plots, and posterior prediction plots. (line 269-274)</w:t>
       </w:r>
     </w:p>
     <w:p>
@@ -1206,24 +1132,23 @@
         </w:rPr>
         <w:t xml:space="preserve">Line 11: what is this standardized coefficient? Is there a reference? </w:t>
       </w:r>
-      <w:r>
-        <w:rPr>
-          <w:rFonts w:ascii="Liberation Serif" w:hAnsi="Liberation Serif"/>
-          <w:i/>
-          <w:iCs/>
-          <w:color w:val="000000"/>
-        </w:rPr>
-        <w:t>We added the definition and reference. “</w:t>
-      </w:r>
-    </w:p>
-    <w:p>
-      <w:pPr>
-        <w:pStyle w:val="TextBody"/>
-        <w:rPr>
-          <w:rFonts w:ascii="Liberation Serif" w:hAnsi="Liberation Serif"/>
-          <w:color w:val="000000"/>
-        </w:rPr>
-      </w:pPr>
+    </w:p>
+    <w:p>
+      <w:pPr>
+        <w:pStyle w:val="TextBody"/>
+        <w:rPr>
+          <w:color w:val="2A6099"/>
+        </w:rPr>
+      </w:pPr>
+      <w:r>
+        <w:rPr>
+          <w:rFonts w:ascii="Liberation Serif" w:hAnsi="Liberation Serif"/>
+          <w:i/>
+          <w:iCs/>
+          <w:color w:val="2A6099"/>
+        </w:rPr>
+        <w:t>We added the definition and reference: “</w:t>
+      </w:r>
       <w:r>
         <w:rPr>
           <w:rFonts w:ascii="Liberation Serif" w:hAnsi="Liberation Serif"/>
@@ -1464,8 +1389,16 @@
           <w:color w:val="000000"/>
         </w:rPr>
         <w:t xml:space="preserve">Line 43: It is not clear how many species and individuals actually had otolith data? 496 estimates yes, but how many species? </w:t>
-        <w:br/>
-      </w:r>
+      </w:r>
+    </w:p>
+    <w:p>
+      <w:pPr>
+        <w:pStyle w:val="TextBody"/>
+        <w:rPr>
+          <w:rFonts w:ascii="Liberation Serif" w:hAnsi="Liberation Serif"/>
+          <w:color w:val="000000"/>
+        </w:rPr>
+      </w:pPr>
       <w:r>
         <w:rPr>
           <w:rFonts w:ascii="Liberation Serif" w:hAnsi="Liberation Serif"/>
@@ -1856,329 +1789,8 @@
     <w:p>
       <w:pPr>
         <w:pStyle w:val="TextBody"/>
-        <w:rPr>
-          <w:rFonts w:ascii="Liberation Serif" w:hAnsi="Liberation Serif"/>
-          <w:color w:val="000000"/>
-        </w:rPr>
-      </w:pPr>
-      <w:r>
-        <w:rPr>
-          <w:rFonts w:ascii="Liberation Serif" w:hAnsi="Liberation Serif"/>
-          <w:i/>
-          <w:iCs/>
-          <w:color w:val="2A6099"/>
-        </w:rPr>
-        <w:t>To add.</w:t>
-      </w:r>
-    </w:p>
-    <w:p>
-      <w:pPr>
-        <w:pStyle w:val="TextBody"/>
-        <w:rPr>
-          <w:rFonts w:ascii="Liberation Serif" w:hAnsi="Liberation Serif"/>
-          <w:color w:val="000000"/>
-        </w:rPr>
-      </w:pPr>
-      <w:r>
-        <w:rPr>
-          <w:rFonts w:ascii="Liberation Serif" w:hAnsi="Liberation Serif"/>
-          <w:color w:val="000000"/>
-        </w:rPr>
-        <w:t xml:space="preserve">Line 161: If you used an informative prior you must give the reasoning as to why and to how you chose the prior. </w:t>
-      </w:r>
-    </w:p>
-    <w:p>
-      <w:pPr>
-        <w:pStyle w:val="TextBody"/>
-        <w:rPr>
-          <w:rFonts w:ascii="Liberation Serif" w:hAnsi="Liberation Serif"/>
-          <w:color w:val="000000"/>
-        </w:rPr>
-      </w:pPr>
-      <w:r>
-        <w:rPr>
-          <w:rFonts w:ascii="Liberation Serif" w:hAnsi="Liberation Serif"/>
-          <w:i/>
-          <w:iCs/>
-          <w:color w:val="2A6099"/>
-        </w:rPr>
-        <w:t>To add.</w:t>
-      </w:r>
-    </w:p>
-    <w:p>
-      <w:pPr>
-        <w:pStyle w:val="TextBody"/>
-        <w:rPr>
-          <w:rFonts w:ascii="Liberation Serif" w:hAnsi="Liberation Serif"/>
-          <w:color w:val="000000"/>
-        </w:rPr>
-      </w:pPr>
-      <w:r>
-        <w:rPr>
-          <w:rFonts w:ascii="Liberation Serif" w:hAnsi="Liberation Serif"/>
-          <w:color w:val="000000"/>
-        </w:rPr>
-        <w:t xml:space="preserve">Extended Data Figure 2: it might be easier to read if you put the names of the functions as figure titles. </w:t>
-      </w:r>
-    </w:p>
-    <w:p>
-      <w:pPr>
-        <w:pStyle w:val="TextBody"/>
-        <w:rPr>
-          <w:rFonts w:ascii="Liberation Serif" w:hAnsi="Liberation Serif"/>
-          <w:color w:val="000000"/>
-        </w:rPr>
-      </w:pPr>
-      <w:r>
-        <w:rPr>
-          <w:rFonts w:ascii="Liberation Serif" w:hAnsi="Liberation Serif"/>
-          <w:i/>
-          <w:iCs/>
-          <w:color w:val="2A6099"/>
-        </w:rPr>
-        <w:t>We have now added function names.</w:t>
-      </w:r>
-    </w:p>
-    <w:p>
-      <w:pPr>
-        <w:pStyle w:val="TextBody"/>
-        <w:rPr>
-          <w:rFonts w:ascii="Liberation Serif" w:hAnsi="Liberation Serif"/>
-          <w:i/>
-          <w:i/>
-          <w:iCs/>
-          <w:color w:val="2A6099"/>
-        </w:rPr>
-      </w:pPr>
-      <w:r>
-        <w:rPr>
-          <w:rFonts w:ascii="Liberation Serif" w:hAnsi="Liberation Serif"/>
-          <w:color w:val="000000"/>
-        </w:rPr>
-        <w:t xml:space="preserve">Extended Data Figure 5: just a small thing, but some figures have capital letters for the panel labels, and some have lower case. </w:t>
-      </w:r>
-    </w:p>
-    <w:p>
-      <w:pPr>
-        <w:pStyle w:val="TextBody"/>
-        <w:rPr>
-          <w:color w:val="2A6099"/>
-        </w:rPr>
-      </w:pPr>
-      <w:r>
-        <w:rPr>
-          <w:rFonts w:ascii="Liberation Serif" w:hAnsi="Liberation Serif"/>
-          <w:i/>
-          <w:iCs/>
-          <w:color w:val="2A6099"/>
-        </w:rPr>
-        <w:t>Fixed as suggested.</w:t>
-      </w:r>
-    </w:p>
-    <w:p>
-      <w:pPr>
-        <w:pStyle w:val="TextBody"/>
-        <w:rPr>
-          <w:rFonts w:ascii="Liberation Serif" w:hAnsi="Liberation Serif"/>
-          <w:color w:val="000000"/>
-        </w:rPr>
-      </w:pPr>
-      <w:r>
-        <w:rPr>
-          <w:rFonts w:ascii="Liberation Serif" w:hAnsi="Liberation Serif"/>
-          <w:color w:val="000000"/>
-        </w:rPr>
-        <w:t>Final comment: I want to reiterate that although my review is detailed and critical, I tried to be constructive because this paper has clear potential to be published in NEE, and you need to tie up any loose ends in this manuscript before it can be published in a top tier journal. Overall, I remain positive about the manuscript. The main substance in terms of data and results is undeniable and I will ultimately support the publication of this manuscript.</w:t>
-      </w:r>
-    </w:p>
-    <w:p>
-      <w:pPr>
-        <w:pStyle w:val="TextBody"/>
-        <w:rPr>
-          <w:rFonts w:ascii="Liberation Serif" w:hAnsi="Liberation Serif"/>
-          <w:color w:val="000000"/>
-        </w:rPr>
-      </w:pPr>
-      <w:r>
-        <w:rPr>
-          <w:rFonts w:ascii="Liberation Serif" w:hAnsi="Liberation Serif"/>
-          <w:color w:val="000000"/>
-        </w:rPr>
-        <w:t>I am signing my review for transparency and I invite the authors to contact me if they have any questions.</w:t>
-      </w:r>
-    </w:p>
-    <w:p>
-      <w:pPr>
-        <w:pStyle w:val="TextBody"/>
-        <w:rPr>
-          <w:rFonts w:ascii="Liberation Serif" w:hAnsi="Liberation Serif"/>
-          <w:color w:val="000000"/>
-        </w:rPr>
-      </w:pPr>
-      <w:r>
-        <w:rPr>
-          <w:rFonts w:ascii="Liberation Serif" w:hAnsi="Liberation Serif"/>
-          <w:color w:val="000000"/>
-        </w:rPr>
-        <w:t>Sincerely, Matthew McLean</w:t>
-      </w:r>
-    </w:p>
-    <w:p>
-      <w:pPr>
-        <w:pStyle w:val="TextBody"/>
-        <w:rPr>
-          <w:rFonts w:ascii="Liberation Serif" w:hAnsi="Liberation Serif"/>
-          <w:color w:val="000000"/>
-        </w:rPr>
-      </w:pPr>
-      <w:r>
-        <w:rPr>
-          <w:rFonts w:ascii="Liberation Serif" w:hAnsi="Liberation Serif"/>
-          <w:color w:val="000000"/>
-        </w:rPr>
-      </w:r>
-      <w:r>
-        <w:br w:type="page"/>
-      </w:r>
-    </w:p>
-    <w:p>
-      <w:pPr>
-        <w:pStyle w:val="TextBody"/>
-        <w:rPr>
-          <w:rFonts w:ascii="Liberation Serif" w:hAnsi="Liberation Serif"/>
-          <w:b/>
-          <w:b/>
-          <w:bCs/>
-          <w:color w:val="000000"/>
-        </w:rPr>
-      </w:pPr>
-      <w:r>
-        <w:rPr>
-          <w:rFonts w:ascii="Liberation Serif" w:hAnsi="Liberation Serif"/>
-          <w:b/>
-          <w:bCs/>
-          <w:color w:val="000000"/>
-        </w:rPr>
-        <w:t>Reviewer #2 (Remarks to the Author):</w:t>
-      </w:r>
-    </w:p>
-    <w:p>
-      <w:pPr>
-        <w:pStyle w:val="TextBody"/>
-        <w:rPr>
-          <w:rFonts w:ascii="Liberation Serif" w:hAnsi="Liberation Serif"/>
-          <w:color w:val="000000"/>
-        </w:rPr>
-      </w:pPr>
-      <w:r>
-        <w:rPr>
-          <w:rFonts w:ascii="Liberation Serif" w:hAnsi="Liberation Serif"/>
-          <w:color w:val="000000"/>
-        </w:rPr>
-        <w:t>This manuscript offers a summary of how coral reef fish communities affect ecosystem functions across the globe by analyzing a database of reef fish species abundance in reefs around the world. The authors then calculated five ecosystem functions using multiple, complex methodologies and analyze the role of fish community structure (i.e., richness, body size, trophic level, and immaturity) in individual functions. As presented, no one individual aspect of community structure is revealed to explain ecosystem functioning across global reefs, but the authors suggest that the variation among communities and between regions means that there is no clear objective for protecting coral reef function and that there are no global keystone species to target.</w:t>
-      </w:r>
-    </w:p>
-    <w:p>
-      <w:pPr>
-        <w:pStyle w:val="TextBody"/>
-        <w:rPr>
-          <w:rFonts w:ascii="Liberation Serif" w:hAnsi="Liberation Serif"/>
-          <w:color w:val="000000"/>
-        </w:rPr>
-      </w:pPr>
-      <w:r>
-        <w:rPr>
-          <w:rFonts w:ascii="Liberation Serif" w:hAnsi="Liberation Serif"/>
-          <w:color w:val="000000"/>
-        </w:rPr>
-        <w:t>Overall, this manuscript needs to be rewritten, line by line, in order to improve its clarity. Sentences are imprecise throughout, which muddies the take home messages of the discussion and confuses the main objectives of the study. This is an impressive piece of work that has used multiple data sources and synthesized them in unique, groundbreaking ways. When a manuscript involves big data like this, the authors absolutely have to be fully precise with their explanations of why things were done in the way they were. This manuscript unfortunately is not there, from both an ecological and methodological standpoint. Clearer gaps in knowledge need to be addressed in the introduction, more precise language on how these gaps will be addressed needs to be added/changed, and the big picture and small scale implications of what we have learned from this global analyses needs to be outlined better.</w:t>
-      </w:r>
-    </w:p>
-    <w:p>
-      <w:pPr>
-        <w:pStyle w:val="TextBody"/>
-        <w:rPr>
-          <w:rFonts w:ascii="Liberation Serif" w:hAnsi="Liberation Serif"/>
-          <w:color w:val="2A6099"/>
-        </w:rPr>
-      </w:pPr>
-      <w:r>
-        <w:rPr>
-          <w:rFonts w:ascii="Liberation Serif" w:hAnsi="Liberation Serif"/>
-          <w:i/>
-          <w:iCs/>
-          <w:color w:val="2A6099"/>
-        </w:rPr>
-        <w:t>Thank you for your positive and constructive comments. We have now re-written substantial portions of the manuscript, focusing on improving clarity in our language. Further, we have added a dedicated results section and have provided additional detail in the methods.</w:t>
-      </w:r>
-    </w:p>
-    <w:p>
-      <w:pPr>
-        <w:pStyle w:val="TextBody"/>
-        <w:rPr>
-          <w:rFonts w:ascii="Liberation Serif" w:hAnsi="Liberation Serif"/>
-          <w:color w:val="000000"/>
-        </w:rPr>
-      </w:pPr>
-      <w:r>
-        <w:rPr>
-          <w:rFonts w:ascii="Liberation Serif" w:hAnsi="Liberation Serif"/>
-          <w:color w:val="000000"/>
-        </w:rPr>
-        <w:t>One major point of confusion for me was the lack of any attempt to combine the ecosystem functions mentioned into a multifunctionality framework. The authors even specifically state that it is necessary to examine multiple functions at once in order to understand how reefs may be changing with different fish communities (line 154-6). Well, the data exist in this paper for this to happen! Even a simple average geometric mean of multifunctionality could be informative, especially for identifying hotspots in fish-driven reef function.</w:t>
-      </w:r>
-    </w:p>
-    <w:p>
-      <w:pPr>
-        <w:pStyle w:val="TextBody"/>
-        <w:rPr>
-          <w:rFonts w:ascii="Liberation Serif" w:hAnsi="Liberation Serif"/>
-          <w:color w:val="2A6099"/>
-        </w:rPr>
-      </w:pPr>
-      <w:r>
-        <w:rPr>
-          <w:rFonts w:ascii="Liberation Serif" w:hAnsi="Liberation Serif"/>
-          <w:i/>
-          <w:iCs/>
-          <w:color w:val="2A6099"/>
-        </w:rPr>
-        <w:t>Thank you for this suggestion. We have now added estimates of multifunctionality for each locality (and with respect to a given biomass value) based on the geometric mean. We agree that such a measure can be informative and believe that it adds to our existing results. However, we also suggest that multifunctionality should be interpreted with care, as it may obscure the trade-offs between individual functions.</w:t>
-      </w:r>
-    </w:p>
-    <w:p>
-      <w:pPr>
-        <w:pStyle w:val="TextBody"/>
-        <w:rPr>
-          <w:rFonts w:ascii="Liberation Serif" w:hAnsi="Liberation Serif"/>
-          <w:color w:val="000000"/>
-        </w:rPr>
-      </w:pPr>
-      <w:r>
-        <w:rPr>
-          <w:rFonts w:ascii="Liberation Serif" w:hAnsi="Liberation Serif"/>
-          <w:color w:val="000000"/>
-        </w:rPr>
-        <w:t xml:space="preserve">Also, based on the title and abstract of this paper, I expected a discussion of how fish community structure as a whole, and not just species diversity, need to be explicitly considered when estimating how fish affect functioning in coral reefs. There are a couple of places where this topic is briefly touched upon, but this should be directly addressed in both the introduction and discussion. This would also allow the authors to discuss a key finding, that biomass is the key predictor for ecosystem functioning across reefs. I know that, and agree with, the biomass-corrected variables used in the paper. But I don’t see why the authors couldn’t use and discuss both biomass effects, and then biomass independent effects. That seems like a huge part of this story, and that there actually IS a global pattern in how fish communities affect ecosystem functions in reefs. The authors mention that their work reveals that there is no clear objective for protecting coral reef functioning, and there are no global keystone species to target. It is unclear how exactly the authors evaluated those statements, and is surprising that the authors have no recommendations that would help address those clear conservation goals from their global analyses. </w:t>
-      </w:r>
-    </w:p>
-    <w:p>
-      <w:pPr>
-        <w:pStyle w:val="TextBody"/>
-        <w:rPr>
-          <w:rFonts w:ascii="Liberation Serif" w:hAnsi="Liberation Serif"/>
-          <w:color w:val="000000"/>
-        </w:rPr>
-      </w:pPr>
-      <w:r>
-        <w:rPr>
-          <w:rFonts w:ascii="Liberation Serif" w:hAnsi="Liberation Serif"/>
-          <w:i/>
-          <w:iCs/>
-          <w:color w:val="2A6099"/>
-        </w:rPr>
-        <w:t xml:space="preserve">This is a good point. We now mention the role of community structure in the introduction and afford more space to the role of biomass in governing functioning (see modified Fig. 1). We also discuss the effect of biomass and community structure in more detail in the discussion and </w:t>
-      </w:r>
+        <w:rPr/>
+      </w:pPr>
       <w:r>
         <w:rPr>
           <w:rFonts w:eastAsia="Cambria" w:cs="" w:ascii="Liberation Serif" w:hAnsi="Liberation Serif"/>
@@ -2190,6 +1802,339 @@
           <w:szCs w:val="24"/>
           <w:lang w:val="en-US" w:eastAsia="en-US" w:bidi="ar-SA"/>
         </w:rPr>
+        <w:t xml:space="preserve">It was defined as the average minus two times the s.d. as is standard practice in respirometry analysis (Chabot et al., 2016). We now state this explicitly. </w:t>
+      </w:r>
+    </w:p>
+    <w:p>
+      <w:pPr>
+        <w:pStyle w:val="TextBody"/>
+        <w:rPr>
+          <w:rFonts w:ascii="Liberation Serif" w:hAnsi="Liberation Serif"/>
+          <w:color w:val="000000"/>
+        </w:rPr>
+      </w:pPr>
+      <w:r>
+        <w:rPr>
+          <w:rFonts w:ascii="Liberation Serif" w:hAnsi="Liberation Serif"/>
+          <w:color w:val="000000"/>
+        </w:rPr>
+        <w:t xml:space="preserve">Line 161: If you used an informative prior you must give the reasoning as to why and to how you chose the prior. </w:t>
+      </w:r>
+    </w:p>
+    <w:p>
+      <w:pPr>
+        <w:pStyle w:val="TextBody"/>
+        <w:rPr>
+          <w:rFonts w:ascii="Liberation Serif" w:hAnsi="Liberation Serif" w:eastAsia="Cambria" w:cs=""/>
+          <w:i/>
+          <w:i/>
+          <w:iCs/>
+          <w:color w:val="2A6099"/>
+          <w:kern w:val="0"/>
+          <w:sz w:val="24"/>
+          <w:szCs w:val="24"/>
+          <w:lang w:val="en-US" w:eastAsia="en-US" w:bidi="ar-SA"/>
+        </w:rPr>
+      </w:pPr>
+      <w:r>
+        <w:rPr>
+          <w:rFonts w:eastAsia="Cambria" w:cs="" w:ascii="Liberation Serif" w:hAnsi="Liberation Serif"/>
+          <w:i/>
+          <w:iCs/>
+          <w:color w:val="2A6099"/>
+          <w:kern w:val="0"/>
+          <w:sz w:val="24"/>
+          <w:szCs w:val="24"/>
+          <w:lang w:val="en-US" w:eastAsia="en-US" w:bidi="ar-SA"/>
+        </w:rPr>
+        <w:t>The prior was based on previous work on the slope for fishes (Barneche et al., 2014). We now state this explicitely.</w:t>
+      </w:r>
+    </w:p>
+    <w:p>
+      <w:pPr>
+        <w:pStyle w:val="TextBody"/>
+        <w:rPr>
+          <w:rFonts w:ascii="Liberation Serif" w:hAnsi="Liberation Serif"/>
+          <w:color w:val="000000"/>
+        </w:rPr>
+      </w:pPr>
+      <w:r>
+        <w:rPr>
+          <w:rFonts w:ascii="Liberation Serif" w:hAnsi="Liberation Serif"/>
+          <w:color w:val="000000"/>
+        </w:rPr>
+        <w:t xml:space="preserve">Extended Data Figure 2: it might be easier to read if you put the names of the functions as figure titles. </w:t>
+      </w:r>
+    </w:p>
+    <w:p>
+      <w:pPr>
+        <w:pStyle w:val="TextBody"/>
+        <w:rPr>
+          <w:rFonts w:ascii="Liberation Serif" w:hAnsi="Liberation Serif"/>
+          <w:color w:val="000000"/>
+        </w:rPr>
+      </w:pPr>
+      <w:r>
+        <w:rPr>
+          <w:rFonts w:ascii="Liberation Serif" w:hAnsi="Liberation Serif"/>
+          <w:i/>
+          <w:iCs/>
+          <w:color w:val="2A6099"/>
+        </w:rPr>
+        <w:t>We have now added function names.</w:t>
+      </w:r>
+    </w:p>
+    <w:p>
+      <w:pPr>
+        <w:pStyle w:val="TextBody"/>
+        <w:rPr>
+          <w:rFonts w:ascii="Liberation Serif" w:hAnsi="Liberation Serif"/>
+          <w:i/>
+          <w:i/>
+          <w:iCs/>
+          <w:color w:val="2A6099"/>
+        </w:rPr>
+      </w:pPr>
+      <w:r>
+        <w:rPr>
+          <w:rFonts w:ascii="Liberation Serif" w:hAnsi="Liberation Serif"/>
+          <w:color w:val="000000"/>
+        </w:rPr>
+        <w:t xml:space="preserve">Extended Data Figure 5: just a small thing, but some figures have capital letters for the panel labels, and some have lower case. </w:t>
+      </w:r>
+    </w:p>
+    <w:p>
+      <w:pPr>
+        <w:pStyle w:val="TextBody"/>
+        <w:rPr>
+          <w:color w:val="2A6099"/>
+        </w:rPr>
+      </w:pPr>
+      <w:r>
+        <w:rPr>
+          <w:rFonts w:ascii="Liberation Serif" w:hAnsi="Liberation Serif"/>
+          <w:i/>
+          <w:iCs/>
+          <w:color w:val="2A6099"/>
+        </w:rPr>
+        <w:t>Fixed as suggested.</w:t>
+      </w:r>
+    </w:p>
+    <w:p>
+      <w:pPr>
+        <w:pStyle w:val="TextBody"/>
+        <w:rPr>
+          <w:rFonts w:ascii="Liberation Serif" w:hAnsi="Liberation Serif"/>
+          <w:color w:val="000000"/>
+        </w:rPr>
+      </w:pPr>
+      <w:r>
+        <w:rPr>
+          <w:rFonts w:ascii="Liberation Serif" w:hAnsi="Liberation Serif"/>
+          <w:color w:val="000000"/>
+        </w:rPr>
+        <w:t>Final comment: I want to reiterate that although my review is detailed and critical, I tried to be constructive because this paper has clear potential to be published in NEE, and you need to tie up any loose ends in this manuscript before it can be published in a top tier journal. Overall, I remain positive about the manuscript. The main substance in terms of data and results is undeniable and I will ultimately support the publication of this manuscript.</w:t>
+      </w:r>
+    </w:p>
+    <w:p>
+      <w:pPr>
+        <w:pStyle w:val="TextBody"/>
+        <w:rPr>
+          <w:rFonts w:ascii="Liberation Serif" w:hAnsi="Liberation Serif"/>
+          <w:color w:val="000000"/>
+        </w:rPr>
+      </w:pPr>
+      <w:r>
+        <w:rPr>
+          <w:rFonts w:ascii="Liberation Serif" w:hAnsi="Liberation Serif"/>
+          <w:color w:val="000000"/>
+        </w:rPr>
+        <w:t>I am signing my review for transparency and I invite the authors to contact me if they have any questions.</w:t>
+      </w:r>
+    </w:p>
+    <w:p>
+      <w:pPr>
+        <w:pStyle w:val="TextBody"/>
+        <w:rPr>
+          <w:rFonts w:ascii="Liberation Serif" w:hAnsi="Liberation Serif"/>
+          <w:color w:val="000000"/>
+        </w:rPr>
+      </w:pPr>
+      <w:r>
+        <w:rPr>
+          <w:rFonts w:ascii="Liberation Serif" w:hAnsi="Liberation Serif"/>
+          <w:color w:val="000000"/>
+        </w:rPr>
+        <w:t>Sincerely, Matthew McLean</w:t>
+      </w:r>
+    </w:p>
+    <w:p>
+      <w:pPr>
+        <w:pStyle w:val="TextBody"/>
+        <w:rPr>
+          <w:rFonts w:ascii="Liberation Serif" w:hAnsi="Liberation Serif"/>
+          <w:color w:val="000000"/>
+        </w:rPr>
+      </w:pPr>
+      <w:r>
+        <w:rPr>
+          <w:rFonts w:ascii="Liberation Serif" w:hAnsi="Liberation Serif"/>
+          <w:color w:val="000000"/>
+        </w:rPr>
+      </w:r>
+      <w:r>
+        <w:br w:type="page"/>
+      </w:r>
+    </w:p>
+    <w:p>
+      <w:pPr>
+        <w:pStyle w:val="TextBody"/>
+        <w:rPr>
+          <w:rFonts w:ascii="Liberation Serif" w:hAnsi="Liberation Serif"/>
+          <w:b/>
+          <w:b/>
+          <w:bCs/>
+          <w:color w:val="000000"/>
+        </w:rPr>
+      </w:pPr>
+      <w:r>
+        <w:rPr>
+          <w:rFonts w:ascii="Liberation Serif" w:hAnsi="Liberation Serif"/>
+          <w:b/>
+          <w:bCs/>
+          <w:color w:val="000000"/>
+        </w:rPr>
+        <w:t>Reviewer #2 (Remarks to the Author):</w:t>
+      </w:r>
+    </w:p>
+    <w:p>
+      <w:pPr>
+        <w:pStyle w:val="TextBody"/>
+        <w:rPr>
+          <w:rFonts w:ascii="Liberation Serif" w:hAnsi="Liberation Serif"/>
+          <w:color w:val="000000"/>
+        </w:rPr>
+      </w:pPr>
+      <w:r>
+        <w:rPr>
+          <w:rFonts w:ascii="Liberation Serif" w:hAnsi="Liberation Serif"/>
+          <w:color w:val="000000"/>
+        </w:rPr>
+        <w:t>This manuscript offers a summary of how coral reef fish communities affect ecosystem functions across the globe by analyzing a database of reef fish species abundance in reefs around the world. The authors then calculated five ecosystem functions using multiple, complex methodologies and analyze the role of fish community structure (i.e., richness, body size, trophic level, and immaturity) in individual functions. As presented, no one individual aspect of community structure is revealed to explain ecosystem functioning across global reefs, but the authors suggest that the variation among communities and between regions means that there is no clear objective for protecting coral reef function and that there are no global keystone species to target.</w:t>
+      </w:r>
+    </w:p>
+    <w:p>
+      <w:pPr>
+        <w:pStyle w:val="TextBody"/>
+        <w:rPr>
+          <w:rFonts w:ascii="Liberation Serif" w:hAnsi="Liberation Serif"/>
+          <w:color w:val="000000"/>
+        </w:rPr>
+      </w:pPr>
+      <w:r>
+        <w:rPr>
+          <w:rFonts w:ascii="Liberation Serif" w:hAnsi="Liberation Serif"/>
+          <w:color w:val="000000"/>
+        </w:rPr>
+        <w:t>Overall, this manuscript needs to be rewritten, line by line, in order to improve its clarity. Sentences are imprecise throughout, which muddies the take home messages of the discussion and confuses the main objectives of the study. This is an impressive piece of work that has used multiple data sources and synthesized them in unique, groundbreaking ways. When a manuscript involves big data like this, the authors absolutely have to be fully precise with their explanations of why things were done in the way they were. This manuscript unfortunately is not there, from both an ecological and methodological standpoint. Clearer gaps in knowledge need to be addressed in the introduction, more precise language on how these gaps will be addressed needs to be added/changed, and the big picture and small scale implications of what we have learned from this global analyses needs to be outlined better.</w:t>
+      </w:r>
+    </w:p>
+    <w:p>
+      <w:pPr>
+        <w:pStyle w:val="TextBody"/>
+        <w:rPr>
+          <w:rFonts w:ascii="Liberation Serif" w:hAnsi="Liberation Serif"/>
+          <w:color w:val="2A6099"/>
+        </w:rPr>
+      </w:pPr>
+      <w:r>
+        <w:rPr>
+          <w:rFonts w:ascii="Liberation Serif" w:hAnsi="Liberation Serif"/>
+          <w:i/>
+          <w:iCs/>
+          <w:color w:val="2A6099"/>
+        </w:rPr>
+        <w:t>Thank you for your positive and constructive comments. We have now re-written substantial portions of the manuscript, focusing on improving clarity in our language. Further, we have added a dedicated results section and have provided additional detail in the methods.</w:t>
+      </w:r>
+    </w:p>
+    <w:p>
+      <w:pPr>
+        <w:pStyle w:val="TextBody"/>
+        <w:rPr>
+          <w:rFonts w:ascii="Liberation Serif" w:hAnsi="Liberation Serif"/>
+          <w:color w:val="000000"/>
+        </w:rPr>
+      </w:pPr>
+      <w:r>
+        <w:rPr>
+          <w:rFonts w:ascii="Liberation Serif" w:hAnsi="Liberation Serif"/>
+          <w:color w:val="000000"/>
+        </w:rPr>
+        <w:t>One major point of confusion for me was the lack of any attempt to combine the ecosystem functions mentioned into a multifunctionality framework. The authors even specifically state that it is necessary to examine multiple functions at once in order to understand how reefs may be changing with different fish communities (line 154-6). Well, the data exist in this paper for this to happen! Even a simple average geometric mean of multifunctionality could be informative, especially for identifying hotspots in fish-driven reef function.</w:t>
+      </w:r>
+    </w:p>
+    <w:p>
+      <w:pPr>
+        <w:pStyle w:val="TextBody"/>
+        <w:rPr>
+          <w:rFonts w:ascii="Liberation Serif" w:hAnsi="Liberation Serif"/>
+          <w:color w:val="2A6099"/>
+        </w:rPr>
+      </w:pPr>
+      <w:r>
+        <w:rPr>
+          <w:rFonts w:ascii="Liberation Serif" w:hAnsi="Liberation Serif"/>
+          <w:i/>
+          <w:iCs/>
+          <w:color w:val="2A6099"/>
+        </w:rPr>
+        <w:t>Thank you for this suggestion. We have now added estimates of multifunctionality for each locality (and with respect to a given biomass value) based on the geometric mean. We agree that such a measure can be informative and believe that it adds to our existing results. However, we also suggest that multifunctionality should be interpreted with care, as it may obscure the trade-offs between individual functions.</w:t>
+      </w:r>
+    </w:p>
+    <w:p>
+      <w:pPr>
+        <w:pStyle w:val="TextBody"/>
+        <w:rPr>
+          <w:rFonts w:ascii="Liberation Serif" w:hAnsi="Liberation Serif"/>
+          <w:color w:val="000000"/>
+        </w:rPr>
+      </w:pPr>
+      <w:r>
+        <w:rPr>
+          <w:rFonts w:ascii="Liberation Serif" w:hAnsi="Liberation Serif"/>
+          <w:color w:val="000000"/>
+        </w:rPr>
+        <w:t xml:space="preserve">Also, based on the title and abstract of this paper, I expected a discussion of how fish community structure as a whole, and not just species diversity, need to be explicitly considered when estimating how fish affect functioning in coral reefs. There are a couple of places where this topic is briefly touched upon, but this should be directly addressed in both the introduction and discussion. This would also allow the authors to discuss a key finding, that biomass is the key predictor for ecosystem functioning across reefs. I know that, and agree with, the biomass-corrected variables used in the paper. But I don’t see why the authors couldn’t use and discuss both biomass effects, and then biomass independent effects. That seems like a huge part of this story, and that there actually IS a global pattern in how fish communities affect ecosystem functions in reefs. The authors mention that their work reveals that there is no clear objective for protecting coral reef functioning, and there are no global keystone species to target. It is unclear how exactly the authors evaluated those statements, and is surprising that the authors have no recommendations that would help address those clear conservation goals from their global analyses. </w:t>
+      </w:r>
+    </w:p>
+    <w:p>
+      <w:pPr>
+        <w:pStyle w:val="TextBody"/>
+        <w:rPr>
+          <w:rFonts w:ascii="Liberation Serif" w:hAnsi="Liberation Serif"/>
+          <w:color w:val="000000"/>
+        </w:rPr>
+      </w:pPr>
+      <w:r>
+        <w:rPr>
+          <w:rFonts w:ascii="Liberation Serif" w:hAnsi="Liberation Serif"/>
+          <w:i/>
+          <w:iCs/>
+          <w:color w:val="2A6099"/>
+        </w:rPr>
+        <w:t xml:space="preserve">This is a good point. We now mention the role of community structure in the introduction and afford more space to the role of biomass in governing functioning (see modified Fig. 1). We also discuss the effect of biomass and community structure in more detail in the discussion and </w:t>
+      </w:r>
+      <w:r>
+        <w:rPr>
+          <w:rFonts w:eastAsia="Cambria" w:cs="" w:ascii="Liberation Serif" w:hAnsi="Liberation Serif"/>
+          <w:i/>
+          <w:iCs/>
+          <w:color w:val="2A6099"/>
+          <w:kern w:val="0"/>
+          <w:sz w:val="24"/>
+          <w:szCs w:val="24"/>
+          <w:lang w:val="en-US" w:eastAsia="en-US" w:bidi="ar-SA"/>
+        </w:rPr>
         <w:t>mention conservation in</w:t>
       </w:r>
       <w:r>
@@ -2604,34 +2549,7 @@
           <w:iCs/>
           <w:color w:val="2A6099"/>
         </w:rPr>
-        <w:t>We have removed this sentence and now say: “Drastic declines in habitat quality and fish biomass have evoked serious concerns about the persistence of coral reef</w:t>
-      </w:r>
-      <w:r>
-        <w:rPr>
-          <w:rFonts w:ascii="Liberation Serif" w:hAnsi="Liberation Serif"/>
-          <w:i/>
-          <w:iCs/>
-          <w:color w:val="2A6099"/>
-        </w:rPr>
-        <w:t>s</w:t>
-      </w:r>
-      <w:r>
-        <w:rPr>
-          <w:rFonts w:ascii="Liberation Serif" w:hAnsi="Liberation Serif"/>
-          <w:i/>
-          <w:iCs/>
-          <w:color w:val="2A6099"/>
-        </w:rPr>
-        <w:t xml:space="preserve">.” </w:t>
-      </w:r>
-      <w:r>
-        <w:rPr>
-          <w:rFonts w:ascii="Liberation Serif" w:hAnsi="Liberation Serif"/>
-          <w:i/>
-          <w:iCs/>
-          <w:color w:val="2A6099"/>
-        </w:rPr>
-        <w:t>(line 15-17)</w:t>
+        <w:t>We have removed this sentence and now say: “Drastic declines in habitat quality and fish biomass have evoked serious concerns about the persistence of coral reefs.” (line 15-17)</w:t>
       </w:r>
     </w:p>
     <w:p>
@@ -2801,16 +2719,7 @@
           <w:iCs/>
           <w:color w:val="2A6099"/>
         </w:rPr>
-        <w:t xml:space="preserve">The topic sentence of this paragraph is now: “Our results also reveal that functions consistently hinge on a few dominant species, but the identities of local, dominant species vary across sites.” </w:t>
-      </w:r>
-      <w:r>
-        <w:rPr>
-          <w:rFonts w:ascii="Liberation Serif" w:hAnsi="Liberation Serif"/>
-          <w:i/>
-          <w:iCs/>
-          <w:color w:val="2A6099"/>
-        </w:rPr>
-        <w:t>(line 110-111)</w:t>
+        <w:t>The topic sentence of this paragraph is now: “Our results also reveal that functions consistently hinge on a few dominant species, but the identities of local, dominant species vary across sites.” (line 110-111)</w:t>
       </w:r>
     </w:p>
     <w:p>
@@ -3772,16 +3681,7 @@
           <w:iCs/>
           <w:color w:val="2A6099"/>
         </w:rPr>
-        <w:t>Done</w:t>
-      </w:r>
-      <w:r>
-        <w:rPr>
-          <w:rFonts w:ascii="Liberation Serif" w:hAnsi="Liberation Serif"/>
-          <w:i/>
-          <w:iCs/>
-          <w:color w:val="2A6099"/>
-        </w:rPr>
-        <w:t xml:space="preserve"> as suggested.</w:t>
+        <w:t>Done as suggested.</w:t>
       </w:r>
     </w:p>
     <w:p>

</xml_diff>